<commit_message>
Added controls for the two missing (and optional) configuration files. Implemented custom message box code
</commit_message>
<xml_diff>
--- a/docs/utilities/Sage300SDK_GenericInquiryConfigurationTutorial.docx
+++ b/docs/utilities/Sage300SDK_GenericInquiryConfigurationTutorial.docx
@@ -967,14 +967,28 @@
           <w:sz w:val="20"/>
           <w:lang w:val="en"/>
         </w:rPr>
-        <w:t>Sage 300 Inquiry Configuration Generator Utility</w:t>
+        <w:t xml:space="preserve">Sage 300 Inquiry Configuration Generator </w:t>
       </w:r>
       <w:r>
         <w:rPr>
           <w:sz w:val="20"/>
           <w:lang w:val="en"/>
         </w:rPr>
-        <w:t xml:space="preserve"> can be used to generate Generic Inquiry JSON and SQL script files for </w:t>
+        <w:t>u</w:t>
+      </w:r>
+      <w:r>
+        <w:rPr>
+          <w:sz w:val="20"/>
+          <w:lang w:val="en"/>
+        </w:rPr>
+        <w:t xml:space="preserve">tility </w:t>
+      </w:r>
+      <w:r>
+        <w:rPr>
+          <w:sz w:val="20"/>
+          <w:lang w:val="en"/>
+        </w:rPr>
+        <w:t xml:space="preserve">can be used to generate Generic Inquiry JSON and SQL script files for </w:t>
       </w:r>
       <w:r>
         <w:rPr>
@@ -1021,7 +1035,29 @@
           <w:sz w:val="20"/>
           <w:lang w:val="en"/>
         </w:rPr>
-        <w:t xml:space="preserve">Sage 300 Inqury Configuration Generator Utility </w:t>
+        <w:t xml:space="preserve">Sage 300 Inqury Configuration Generator </w:t>
+      </w:r>
+      <w:r>
+        <w:rPr>
+          <w:sz w:val="20"/>
+          <w:lang w:val="en"/>
+        </w:rPr>
+        <w:t>u</w:t>
+      </w:r>
+      <w:r>
+        <w:rPr>
+          <w:sz w:val="20"/>
+          <w:lang w:val="en"/>
+        </w:rPr>
+        <w:t>tility</w:t>
+      </w:r>
+      <w:r>
+        <w:rPr>
+          <w:b/>
+          <w:sz w:val="20"/>
+          <w:lang w:val="en"/>
+        </w:rPr>
+        <w:t xml:space="preserve"> </w:t>
       </w:r>
       <w:r>
         <w:rPr>
@@ -1302,8 +1338,6 @@
               </w:rPr>
               <w:t>CRM</w:t>
             </w:r>
-            <w:bookmarkStart w:id="2" w:name="_GoBack"/>
-            <w:bookmarkEnd w:id="2"/>
           </w:p>
         </w:tc>
       </w:tr>
@@ -1369,6 +1403,222 @@
                 <w:lang w:eastAsia="zh-CN"/>
               </w:rPr>
               <w:t>Path of the configuration files</w:t>
+            </w:r>
+          </w:p>
+        </w:tc>
+        <w:bookmarkStart w:id="2" w:name="_GoBack"/>
+        <w:bookmarkEnd w:id="2"/>
+      </w:tr>
+      <w:tr>
+        <w:trPr>
+          <w:trHeight w:val="204"/>
+        </w:trPr>
+        <w:tc>
+          <w:tcPr>
+            <w:tcW w:w="3050" w:type="dxa"/>
+            <w:tcBorders>
+              <w:right w:val="single" w:sz="8" w:space="0" w:color="000000"/>
+            </w:tcBorders>
+            <w:shd w:val="clear" w:color="D9D9D9" w:fill="D9D9D9"/>
+          </w:tcPr>
+          <w:p>
+            <w:pPr>
+              <w:spacing w:line="240" w:lineRule="auto"/>
+              <w:rPr>
+                <w:rFonts w:asciiTheme="majorHAnsi" w:eastAsia="DengXian" w:hAnsiTheme="majorHAnsi" w:cstheme="majorHAnsi"/>
+                <w:color w:val="000000"/>
+                <w:sz w:val="16"/>
+                <w:szCs w:val="16"/>
+                <w:lang w:eastAsia="zh-CN"/>
+              </w:rPr>
+            </w:pPr>
+            <w:r>
+              <w:rPr>
+                <w:rFonts w:asciiTheme="majorHAnsi" w:eastAsia="DengXian" w:hAnsiTheme="majorHAnsi" w:cstheme="majorHAnsi"/>
+                <w:color w:val="000000"/>
+                <w:sz w:val="16"/>
+                <w:szCs w:val="16"/>
+                <w:lang w:eastAsia="zh-CN"/>
+              </w:rPr>
+              <w:t>DatasourceConfigurationFile</w:t>
+            </w:r>
+          </w:p>
+        </w:tc>
+        <w:tc>
+          <w:tcPr>
+            <w:tcW w:w="6390" w:type="dxa"/>
+            <w:tcBorders>
+              <w:right w:val="single" w:sz="8" w:space="0" w:color="000000"/>
+            </w:tcBorders>
+            <w:shd w:val="clear" w:color="D9D9D9" w:fill="D9D9D9"/>
+            <w:vAlign w:val="center"/>
+          </w:tcPr>
+          <w:p>
+            <w:pPr>
+              <w:spacing w:line="240" w:lineRule="auto"/>
+              <w:rPr>
+                <w:rFonts w:asciiTheme="majorHAnsi" w:eastAsia="DengXian" w:hAnsiTheme="majorHAnsi" w:cstheme="majorHAnsi"/>
+                <w:color w:val="000000"/>
+                <w:sz w:val="16"/>
+                <w:szCs w:val="16"/>
+                <w:lang w:eastAsia="zh-CN"/>
+              </w:rPr>
+            </w:pPr>
+            <w:r>
+              <w:rPr>
+                <w:rFonts w:asciiTheme="majorHAnsi" w:eastAsia="DengXian" w:hAnsiTheme="majorHAnsi" w:cstheme="majorHAnsi"/>
+                <w:color w:val="000000"/>
+                <w:sz w:val="16"/>
+                <w:szCs w:val="16"/>
+                <w:lang w:eastAsia="zh-CN"/>
+              </w:rPr>
+              <w:t xml:space="preserve">Sage 300 View Column Setting Configuration Excel </w:t>
+            </w:r>
+            <w:r>
+              <w:rPr>
+                <w:rFonts w:asciiTheme="majorHAnsi" w:eastAsia="DengXian" w:hAnsiTheme="majorHAnsi" w:cstheme="majorHAnsi"/>
+                <w:color w:val="000000"/>
+                <w:sz w:val="16"/>
+                <w:szCs w:val="16"/>
+                <w:lang w:eastAsia="zh-CN"/>
+              </w:rPr>
+              <w:t>spreadsheet</w:t>
+            </w:r>
+            <w:r>
+              <w:rPr>
+                <w:rFonts w:asciiTheme="majorHAnsi" w:eastAsia="DengXian" w:hAnsiTheme="majorHAnsi" w:cstheme="majorHAnsi"/>
+                <w:color w:val="000000"/>
+                <w:sz w:val="16"/>
+                <w:szCs w:val="16"/>
+                <w:lang w:eastAsia="zh-CN"/>
+              </w:rPr>
+              <w:t xml:space="preserve"> </w:t>
+            </w:r>
+            <w:r>
+              <w:rPr>
+                <w:rFonts w:asciiTheme="majorHAnsi" w:eastAsia="DengXian" w:hAnsiTheme="majorHAnsi" w:cstheme="majorHAnsi"/>
+                <w:color w:val="000000"/>
+                <w:sz w:val="16"/>
+                <w:szCs w:val="16"/>
+                <w:lang w:eastAsia="zh-CN"/>
+              </w:rPr>
+              <w:t xml:space="preserve">name and </w:t>
+            </w:r>
+            <w:r>
+              <w:rPr>
+                <w:rFonts w:asciiTheme="majorHAnsi" w:eastAsia="DengXian" w:hAnsiTheme="majorHAnsi" w:cstheme="majorHAnsi"/>
+                <w:color w:val="000000"/>
+                <w:sz w:val="16"/>
+                <w:szCs w:val="16"/>
+                <w:lang w:eastAsia="zh-CN"/>
+              </w:rPr>
+              <w:t>location</w:t>
+            </w:r>
+          </w:p>
+        </w:tc>
+      </w:tr>
+      <w:tr>
+        <w:trPr>
+          <w:trHeight w:val="204"/>
+        </w:trPr>
+        <w:tc>
+          <w:tcPr>
+            <w:tcW w:w="3050" w:type="dxa"/>
+            <w:tcBorders>
+              <w:right w:val="single" w:sz="8" w:space="0" w:color="000000"/>
+            </w:tcBorders>
+          </w:tcPr>
+          <w:p>
+            <w:pPr>
+              <w:spacing w:line="240" w:lineRule="auto"/>
+              <w:rPr>
+                <w:rFonts w:asciiTheme="majorHAnsi" w:eastAsia="DengXian" w:hAnsiTheme="majorHAnsi" w:cstheme="majorHAnsi"/>
+                <w:color w:val="000000"/>
+                <w:sz w:val="16"/>
+                <w:szCs w:val="16"/>
+                <w:lang w:eastAsia="zh-CN"/>
+              </w:rPr>
+            </w:pPr>
+            <w:r>
+              <w:rPr>
+                <w:rFonts w:asciiTheme="majorHAnsi" w:eastAsia="DengXian" w:hAnsiTheme="majorHAnsi" w:cstheme="majorHAnsi"/>
+                <w:color w:val="000000"/>
+                <w:sz w:val="16"/>
+                <w:szCs w:val="16"/>
+                <w:lang w:eastAsia="zh-CN"/>
+              </w:rPr>
+              <w:t>TemplateConfigurationFile</w:t>
+            </w:r>
+          </w:p>
+        </w:tc>
+        <w:tc>
+          <w:tcPr>
+            <w:tcW w:w="6390" w:type="dxa"/>
+            <w:tcBorders>
+              <w:right w:val="single" w:sz="8" w:space="0" w:color="000000"/>
+            </w:tcBorders>
+            <w:vAlign w:val="center"/>
+          </w:tcPr>
+          <w:p>
+            <w:pPr>
+              <w:spacing w:line="240" w:lineRule="auto"/>
+              <w:rPr>
+                <w:rFonts w:asciiTheme="majorHAnsi" w:eastAsia="DengXian" w:hAnsiTheme="majorHAnsi" w:cstheme="majorHAnsi"/>
+                <w:color w:val="000000"/>
+                <w:sz w:val="16"/>
+                <w:szCs w:val="16"/>
+                <w:lang w:eastAsia="zh-CN"/>
+              </w:rPr>
+            </w:pPr>
+            <w:r>
+              <w:rPr>
+                <w:rFonts w:asciiTheme="majorHAnsi" w:eastAsia="DengXian" w:hAnsiTheme="majorHAnsi" w:cstheme="majorHAnsi"/>
+                <w:color w:val="000000"/>
+                <w:sz w:val="16"/>
+                <w:szCs w:val="16"/>
+                <w:lang w:eastAsia="zh-CN"/>
+              </w:rPr>
+              <w:t xml:space="preserve">Inquiry Configuration Excel </w:t>
+            </w:r>
+            <w:r>
+              <w:rPr>
+                <w:rFonts w:asciiTheme="majorHAnsi" w:eastAsia="DengXian" w:hAnsiTheme="majorHAnsi" w:cstheme="majorHAnsi"/>
+                <w:color w:val="000000"/>
+                <w:sz w:val="16"/>
+                <w:szCs w:val="16"/>
+                <w:lang w:eastAsia="zh-CN"/>
+              </w:rPr>
+              <w:t>spreadsheet</w:t>
+            </w:r>
+            <w:r>
+              <w:rPr>
+                <w:rFonts w:asciiTheme="majorHAnsi" w:eastAsia="DengXian" w:hAnsiTheme="majorHAnsi" w:cstheme="majorHAnsi"/>
+                <w:color w:val="000000"/>
+                <w:sz w:val="16"/>
+                <w:szCs w:val="16"/>
+                <w:lang w:eastAsia="zh-CN"/>
+              </w:rPr>
+              <w:t xml:space="preserve"> </w:t>
+            </w:r>
+            <w:r>
+              <w:rPr>
+                <w:rFonts w:asciiTheme="majorHAnsi" w:eastAsia="DengXian" w:hAnsiTheme="majorHAnsi" w:cstheme="majorHAnsi"/>
+                <w:color w:val="000000"/>
+                <w:sz w:val="16"/>
+                <w:szCs w:val="16"/>
+                <w:lang w:eastAsia="zh-CN"/>
+              </w:rPr>
+              <w:t xml:space="preserve">name and </w:t>
+            </w:r>
+            <w:r>
+              <w:rPr>
+                <w:rFonts w:asciiTheme="majorHAnsi" w:eastAsia="DengXian" w:hAnsiTheme="majorHAnsi" w:cstheme="majorHAnsi"/>
+                <w:color w:val="000000"/>
+                <w:sz w:val="16"/>
+                <w:szCs w:val="16"/>
+                <w:lang w:eastAsia="zh-CN"/>
+              </w:rPr>
+              <w:t>location</w:t>
             </w:r>
           </w:p>
         </w:tc>
@@ -1404,7 +1654,7 @@
                 <w:szCs w:val="16"/>
                 <w:lang w:eastAsia="zh-CN"/>
               </w:rPr>
-              <w:t>DatasourceConfigurationFile</w:t>
+              <w:t>SQLScriptName</w:t>
             </w:r>
           </w:p>
         </w:tc>
@@ -1436,7 +1686,7 @@
                 <w:szCs w:val="16"/>
                 <w:lang w:eastAsia="zh-CN"/>
               </w:rPr>
-              <w:t>Sage 300 View Column Setting Configuration Excel file location</w:t>
+              <w:t>Output script file name prefix</w:t>
             </w:r>
           </w:p>
         </w:tc>
@@ -1471,7 +1721,7 @@
                 <w:szCs w:val="16"/>
                 <w:lang w:eastAsia="zh-CN"/>
               </w:rPr>
-              <w:t>TemplateConfigurationFile</w:t>
+              <w:t>OutputPath</w:t>
             </w:r>
           </w:p>
         </w:tc>
@@ -1502,7 +1752,17 @@
                 <w:szCs w:val="16"/>
                 <w:lang w:eastAsia="zh-CN"/>
               </w:rPr>
-              <w:t>Inquiry Configuration Excel file location</w:t>
+              <w:t xml:space="preserve">Output </w:t>
+            </w:r>
+            <w:r>
+              <w:rPr>
+                <w:rFonts w:asciiTheme="majorHAnsi" w:eastAsia="DengXian" w:hAnsiTheme="majorHAnsi" w:cstheme="majorHAnsi"/>
+                <w:color w:val="000000"/>
+                <w:sz w:val="16"/>
+                <w:szCs w:val="16"/>
+                <w:lang w:eastAsia="zh-CN"/>
+              </w:rPr>
+              <w:t>directory</w:t>
             </w:r>
           </w:p>
         </w:tc>
@@ -1538,140 +1798,6 @@
                 <w:szCs w:val="16"/>
                 <w:lang w:eastAsia="zh-CN"/>
               </w:rPr>
-              <w:t>SQLScriptName</w:t>
-            </w:r>
-          </w:p>
-        </w:tc>
-        <w:tc>
-          <w:tcPr>
-            <w:tcW w:w="6390" w:type="dxa"/>
-            <w:tcBorders>
-              <w:right w:val="single" w:sz="8" w:space="0" w:color="000000"/>
-            </w:tcBorders>
-            <w:shd w:val="clear" w:color="D9D9D9" w:fill="D9D9D9"/>
-            <w:vAlign w:val="center"/>
-          </w:tcPr>
-          <w:p>
-            <w:pPr>
-              <w:spacing w:line="240" w:lineRule="auto"/>
-              <w:rPr>
-                <w:rFonts w:asciiTheme="majorHAnsi" w:eastAsia="DengXian" w:hAnsiTheme="majorHAnsi" w:cstheme="majorHAnsi"/>
-                <w:color w:val="000000"/>
-                <w:sz w:val="16"/>
-                <w:szCs w:val="16"/>
-                <w:lang w:eastAsia="zh-CN"/>
-              </w:rPr>
-            </w:pPr>
-            <w:r>
-              <w:rPr>
-                <w:rFonts w:asciiTheme="majorHAnsi" w:eastAsia="DengXian" w:hAnsiTheme="majorHAnsi" w:cstheme="majorHAnsi"/>
-                <w:color w:val="000000"/>
-                <w:sz w:val="16"/>
-                <w:szCs w:val="16"/>
-                <w:lang w:eastAsia="zh-CN"/>
-              </w:rPr>
-              <w:t>Output script file name prefix</w:t>
-            </w:r>
-          </w:p>
-        </w:tc>
-      </w:tr>
-      <w:tr>
-        <w:trPr>
-          <w:trHeight w:val="204"/>
-        </w:trPr>
-        <w:tc>
-          <w:tcPr>
-            <w:tcW w:w="3050" w:type="dxa"/>
-            <w:tcBorders>
-              <w:right w:val="single" w:sz="8" w:space="0" w:color="000000"/>
-            </w:tcBorders>
-          </w:tcPr>
-          <w:p>
-            <w:pPr>
-              <w:spacing w:line="240" w:lineRule="auto"/>
-              <w:rPr>
-                <w:rFonts w:asciiTheme="majorHAnsi" w:eastAsia="DengXian" w:hAnsiTheme="majorHAnsi" w:cstheme="majorHAnsi"/>
-                <w:color w:val="000000"/>
-                <w:sz w:val="16"/>
-                <w:szCs w:val="16"/>
-                <w:lang w:eastAsia="zh-CN"/>
-              </w:rPr>
-            </w:pPr>
-            <w:r>
-              <w:rPr>
-                <w:rFonts w:asciiTheme="majorHAnsi" w:eastAsia="DengXian" w:hAnsiTheme="majorHAnsi" w:cstheme="majorHAnsi"/>
-                <w:color w:val="000000"/>
-                <w:sz w:val="16"/>
-                <w:szCs w:val="16"/>
-                <w:lang w:eastAsia="zh-CN"/>
-              </w:rPr>
-              <w:t>OutputPath</w:t>
-            </w:r>
-          </w:p>
-        </w:tc>
-        <w:tc>
-          <w:tcPr>
-            <w:tcW w:w="6390" w:type="dxa"/>
-            <w:tcBorders>
-              <w:right w:val="single" w:sz="8" w:space="0" w:color="000000"/>
-            </w:tcBorders>
-            <w:vAlign w:val="center"/>
-          </w:tcPr>
-          <w:p>
-            <w:pPr>
-              <w:spacing w:line="240" w:lineRule="auto"/>
-              <w:rPr>
-                <w:rFonts w:asciiTheme="majorHAnsi" w:eastAsia="DengXian" w:hAnsiTheme="majorHAnsi" w:cstheme="majorHAnsi"/>
-                <w:color w:val="000000"/>
-                <w:sz w:val="16"/>
-                <w:szCs w:val="16"/>
-                <w:lang w:eastAsia="zh-CN"/>
-              </w:rPr>
-            </w:pPr>
-            <w:r>
-              <w:rPr>
-                <w:rFonts w:asciiTheme="majorHAnsi" w:eastAsia="DengXian" w:hAnsiTheme="majorHAnsi" w:cstheme="majorHAnsi"/>
-                <w:color w:val="000000"/>
-                <w:sz w:val="16"/>
-                <w:szCs w:val="16"/>
-                <w:lang w:eastAsia="zh-CN"/>
-              </w:rPr>
-              <w:t>Output file path</w:t>
-            </w:r>
-          </w:p>
-        </w:tc>
-      </w:tr>
-      <w:tr>
-        <w:trPr>
-          <w:trHeight w:val="204"/>
-        </w:trPr>
-        <w:tc>
-          <w:tcPr>
-            <w:tcW w:w="3050" w:type="dxa"/>
-            <w:tcBorders>
-              <w:right w:val="single" w:sz="8" w:space="0" w:color="000000"/>
-            </w:tcBorders>
-            <w:shd w:val="clear" w:color="D9D9D9" w:fill="D9D9D9"/>
-          </w:tcPr>
-          <w:p>
-            <w:pPr>
-              <w:spacing w:line="240" w:lineRule="auto"/>
-              <w:rPr>
-                <w:rFonts w:asciiTheme="majorHAnsi" w:eastAsia="DengXian" w:hAnsiTheme="majorHAnsi" w:cstheme="majorHAnsi"/>
-                <w:color w:val="000000"/>
-                <w:sz w:val="16"/>
-                <w:szCs w:val="16"/>
-                <w:lang w:eastAsia="zh-CN"/>
-              </w:rPr>
-            </w:pPr>
-            <w:r>
-              <w:rPr>
-                <w:rFonts w:asciiTheme="majorHAnsi" w:eastAsia="DengXian" w:hAnsiTheme="majorHAnsi" w:cstheme="majorHAnsi"/>
-                <w:color w:val="000000"/>
-                <w:sz w:val="16"/>
-                <w:szCs w:val="16"/>
-                <w:lang w:eastAsia="zh-CN"/>
-              </w:rPr>
               <w:t>DisplayOutputFolderOnCompletion</w:t>
             </w:r>
           </w:p>
@@ -1704,7 +1830,17 @@
                 <w:szCs w:val="16"/>
                 <w:lang w:eastAsia="zh-CN"/>
               </w:rPr>
-              <w:t>Optionally have the utility display the output folder</w:t>
+              <w:t xml:space="preserve">Optionally have the utility display the output </w:t>
+            </w:r>
+            <w:r>
+              <w:rPr>
+                <w:rFonts w:asciiTheme="majorHAnsi" w:eastAsia="DengXian" w:hAnsiTheme="majorHAnsi" w:cstheme="majorHAnsi"/>
+                <w:color w:val="000000"/>
+                <w:sz w:val="16"/>
+                <w:szCs w:val="16"/>
+                <w:lang w:eastAsia="zh-CN"/>
+              </w:rPr>
+              <w:t>directory</w:t>
             </w:r>
           </w:p>
         </w:tc>
@@ -2412,6 +2548,15 @@
           <w:szCs w:val="18"/>
         </w:rPr>
         <w:t>For Chinese, make sure to set up Region and Language Format to Chinese (Simplified, PRC)</w:t>
+      </w:r>
+      <w:r>
+        <w:rPr>
+          <w:i/>
+          <w:color w:val="C00000"/>
+          <w:sz w:val="18"/>
+          <w:szCs w:val="18"/>
+        </w:rPr>
+        <w:t>. The following page shows the Region/Language dialog in Windows 10 where this information can be configurated.</w:t>
       </w:r>
     </w:p>
     <w:p>
@@ -2474,6 +2619,25 @@
     </w:p>
     <w:p>
       <w:pPr>
+        <w:spacing w:after="200" w:line="0" w:lineRule="auto"/>
+        <w:rPr>
+          <w:noProof/>
+          <w:sz w:val="20"/>
+          <w:szCs w:val="20"/>
+          <w:lang w:val="en-US"/>
+        </w:rPr>
+      </w:pPr>
+      <w:r>
+        <w:rPr>
+          <w:noProof/>
+          <w:sz w:val="20"/>
+          <w:szCs w:val="20"/>
+        </w:rPr>
+        <w:br w:type="page"/>
+      </w:r>
+    </w:p>
+    <w:p>
+      <w:pPr>
         <w:pStyle w:val="SAGEBodyText"/>
         <w:rPr>
           <w:noProof/>
@@ -2487,23 +2651,17 @@
           <w:sz w:val="20"/>
           <w:szCs w:val="20"/>
         </w:rPr>
+        <w:lastRenderedPageBreak/>
         <w:t>The following is an example of the configuration file:</w:t>
       </w:r>
     </w:p>
     <w:p>
       <w:pPr>
-        <w:spacing w:after="200" w:line="0" w:lineRule="auto"/>
-        <w:rPr>
-          <w:noProof/>
-          <w:lang w:val="en-US"/>
-        </w:rPr>
-      </w:pPr>
-      <w:r>
+        <w:pStyle w:val="SAGEBodyText"/>
         <w:rPr>
           <w:noProof/>
         </w:rPr>
-        <w:br w:type="page"/>
-      </w:r>
+      </w:pPr>
     </w:p>
     <w:p>
       <w:pPr>
@@ -2525,7 +2683,6 @@
           <w:color w:val="0070C0"/>
           <w:sz w:val="18"/>
         </w:rPr>
-        <w:lastRenderedPageBreak/>
         <w:t>[SETTINGS]</w:t>
       </w:r>
     </w:p>
@@ -9328,7 +9485,13 @@
         <w:rPr>
           <w:sz w:val="20"/>
         </w:rPr>
-        <w:t>The View ID worksheet</w:t>
+        <w:t>Each</w:t>
+      </w:r>
+      <w:r>
+        <w:rPr>
+          <w:sz w:val="20"/>
+        </w:rPr>
+        <w:t xml:space="preserve"> View ID worksheet</w:t>
       </w:r>
       <w:r>
         <w:rPr>
@@ -12392,6 +12555,7 @@
               <w:docPartUnique/>
             </w:docPartObj>
           </w:sdtPr>
+          <w:sdtEndPr/>
           <w:sdtContent>
             <w:p>
               <w:pPr>
@@ -12563,6 +12727,7 @@
               <w:docPartUnique/>
             </w:docPartObj>
           </w:sdtPr>
+          <w:sdtEndPr/>
           <w:sdtContent>
             <w:p>
               <w:pPr>
@@ -12796,7 +12961,7 @@
       <w:rPr>
         <w:noProof/>
       </w:rPr>
-      <w:t>Configuration</w:t>
+      <w:t>Overview</w:t>
     </w:r>
     <w:r>
       <w:rPr>
@@ -12841,7 +13006,7 @@
         <v:path o:extrusionok="f" gradientshapeok="t" o:connecttype="rect"/>
         <o:lock v:ext="edit" aspectratio="t"/>
       </v:shapetype>
-      <v:shape id="_x0000_i1198" type="#_x0000_t75" style="width:19.9pt;height:19.9pt" o:bullet="t">
+      <v:shape id="_x0000_i1027" type="#_x0000_t75" style="width:20.05pt;height:20.05pt" o:bullet="t">
         <v:imagedata r:id="rId1" o:title="clip_image001"/>
       </v:shape>
     </w:pict>
@@ -32128,7 +32293,7 @@
 </file>
 
 <file path=customXml/itemProps1.xml><?xml version="1.0" encoding="utf-8"?>
-<ds:datastoreItem xmlns:ds="http://schemas.openxmlformats.org/officeDocument/2006/customXml" ds:itemID="{266A1BCD-95A7-4C9C-BAB5-98B73AAF4239}">
+<ds:datastoreItem xmlns:ds="http://schemas.openxmlformats.org/officeDocument/2006/customXml" ds:itemID="{584EB557-841F-497B-BEE3-FD32922FDC3C}">
   <ds:schemaRefs>
     <ds:schemaRef ds:uri="http://schemas.openxmlformats.org/officeDocument/2006/bibliography"/>
   </ds:schemaRefs>

</xml_diff>

<commit_message>
Updated the INI block contents with two new entries.
</commit_message>
<xml_diff>
--- a/docs/utilities/Sage300SDK_GenericInquiryConfigurationTutorial.docx
+++ b/docs/utilities/Sage300SDK_GenericInquiryConfigurationTutorial.docx
@@ -1406,8 +1406,6 @@
             </w:r>
           </w:p>
         </w:tc>
-        <w:bookmarkStart w:id="2" w:name="_GoBack"/>
-        <w:bookmarkEnd w:id="2"/>
       </w:tr>
       <w:tr>
         <w:trPr>
@@ -2816,6 +2814,44 @@
           <w:noProof/>
           <w:sz w:val="18"/>
         </w:rPr>
+        <w:t>ControllerParameterDefinitionFile=C:\InquiryDemo\InquiryConfiguration\Controller.json</w:t>
+      </w:r>
+    </w:p>
+    <w:p>
+      <w:pPr>
+        <w:pStyle w:val="SAGEBodyText"/>
+        <w:spacing w:after="0" w:line="240" w:lineRule="auto"/>
+        <w:rPr>
+          <w:rFonts w:ascii="Consolas" w:hAnsi="Consolas" w:cs="Times New Roman"/>
+          <w:noProof/>
+          <w:sz w:val="18"/>
+        </w:rPr>
+      </w:pPr>
+      <w:r>
+        <w:rPr>
+          <w:rFonts w:ascii="Consolas" w:hAnsi="Consolas" w:cs="Times New Roman"/>
+          <w:noProof/>
+          <w:sz w:val="18"/>
+        </w:rPr>
+        <w:t>OverridePresentationListFile=C:\InquiryDemo\InquiryConfiguration\OverridePresentationList.json</w:t>
+      </w:r>
+    </w:p>
+    <w:p>
+      <w:pPr>
+        <w:pStyle w:val="SAGEBodyText"/>
+        <w:spacing w:after="0" w:line="240" w:lineRule="auto"/>
+        <w:rPr>
+          <w:rFonts w:ascii="Consolas" w:hAnsi="Consolas" w:cs="Times New Roman"/>
+          <w:noProof/>
+          <w:sz w:val="18"/>
+        </w:rPr>
+      </w:pPr>
+      <w:r>
+        <w:rPr>
+          <w:rFonts w:ascii="Consolas" w:hAnsi="Consolas" w:cs="Times New Roman"/>
+          <w:noProof/>
+          <w:sz w:val="18"/>
+        </w:rPr>
         <w:t>DisplayOutputFolderOnCompletion=True</w:t>
       </w:r>
     </w:p>
@@ -2985,6 +3021,8 @@
         </w:rPr>
         <w:t>IncludeChn=False</w:t>
       </w:r>
+      <w:bookmarkStart w:id="2" w:name="_GoBack"/>
+      <w:bookmarkEnd w:id="2"/>
     </w:p>
     <w:p>
       <w:pPr>
@@ -2992,7 +3030,7 @@
         <w:rPr>
           <w:rFonts w:ascii="Consolas" w:hAnsi="Consolas" w:cs="Times New Roman"/>
           <w:noProof/>
-          <w:sz w:val="18"/>
+          <w:sz w:val="14"/>
           <w:lang w:val="en-US"/>
         </w:rPr>
       </w:pPr>
@@ -3000,7 +3038,7 @@
         <w:rPr>
           <w:rFonts w:ascii="Consolas" w:hAnsi="Consolas" w:cs="Times New Roman"/>
           <w:noProof/>
-          <w:sz w:val="18"/>
+          <w:sz w:val="14"/>
         </w:rPr>
         <w:br w:type="page"/>
       </w:r>
@@ -12961,7 +12999,7 @@
       <w:rPr>
         <w:noProof/>
       </w:rPr>
-      <w:t>Overview</w:t>
+      <w:t>Configuration</w:t>
     </w:r>
     <w:r>
       <w:rPr>
@@ -13006,7 +13044,7 @@
         <v:path o:extrusionok="f" gradientshapeok="t" o:connecttype="rect"/>
         <o:lock v:ext="edit" aspectratio="t"/>
       </v:shapetype>
-      <v:shape id="_x0000_i1027" type="#_x0000_t75" style="width:20.05pt;height:20.05pt" o:bullet="t">
+      <v:shape id="_x0000_i1110" type="#_x0000_t75" style="width:20.05pt;height:20.05pt" o:bullet="t">
         <v:imagedata r:id="rId1" o:title="clip_image001"/>
       </v:shape>
     </w:pict>
@@ -32293,7 +32331,7 @@
 </file>
 
 <file path=customXml/itemProps1.xml><?xml version="1.0" encoding="utf-8"?>
-<ds:datastoreItem xmlns:ds="http://schemas.openxmlformats.org/officeDocument/2006/customXml" ds:itemID="{584EB557-841F-497B-BEE3-FD32922FDC3C}">
+<ds:datastoreItem xmlns:ds="http://schemas.openxmlformats.org/officeDocument/2006/customXml" ds:itemID="{08C922C5-F030-41D6-957D-4B7AF9D33387}">
   <ds:schemaRefs>
     <ds:schemaRef ds:uri="http://schemas.openxmlformats.org/officeDocument/2006/bibliography"/>
   </ds:schemaRefs>

</xml_diff>

<commit_message>
Added 3rd party DLL's to bin/utilities/Sage300InquiryConfigurationGenerator/ Updated docs/utilities/Sage300SDK_GenericInquiryConfigurationTutorial.docx with reference to 'Inquiry' option re-added. Replaced BackgroundWorker component with async/await/Task to handle background processing.
</commit_message>
<xml_diff>
--- a/docs/utilities/Sage300SDK_GenericInquiryConfigurationTutorial.docx
+++ b/docs/utilities/Sage300SDK_GenericInquiryConfigurationTutorial.docx
@@ -36,7 +36,7 @@
         <w:pStyle w:val="SAGETitleDate"/>
       </w:pPr>
       <w:r>
-        <w:t>October</w:t>
+        <w:t>November</w:t>
       </w:r>
       <w:r>
         <w:t xml:space="preserve"> 2018</w:t>
@@ -993,7 +993,7 @@
       <w:r>
         <w:rPr>
           <w:b/>
-          <w:color w:val="0070C0"/>
+          <w:color w:val="328E34"/>
           <w:sz w:val="20"/>
           <w:lang w:val="en"/>
         </w:rPr>
@@ -1001,15 +1001,17 @@
       </w:r>
       <w:r>
         <w:rPr>
+          <w:b/>
+          <w:color w:val="328E34"/>
           <w:sz w:val="20"/>
           <w:lang w:val="en"/>
         </w:rPr>
-        <w:t xml:space="preserve"> and </w:t>
+        <w:t xml:space="preserve">, </w:t>
       </w:r>
       <w:r>
         <w:rPr>
           <w:b/>
-          <w:color w:val="7E0049" w:themeColor="accent1" w:themeShade="BF"/>
+          <w:color w:val="FF0000"/>
           <w:sz w:val="20"/>
           <w:lang w:val="en"/>
         </w:rPr>
@@ -1020,7 +1022,37 @@
           <w:sz w:val="20"/>
           <w:lang w:val="en"/>
         </w:rPr>
-        <w:t xml:space="preserve"> inquiries</w:t>
+        <w:t xml:space="preserve"> </w:t>
+      </w:r>
+      <w:r>
+        <w:rPr>
+          <w:sz w:val="20"/>
+          <w:lang w:val="en"/>
+        </w:rPr>
+        <w:t xml:space="preserve">and </w:t>
+      </w:r>
+      <w:r>
+        <w:rPr>
+          <w:b/>
+          <w:color w:val="0843B8"/>
+          <w:sz w:val="20"/>
+          <w:lang w:val="en"/>
+        </w:rPr>
+        <w:t>Inquiry</w:t>
+      </w:r>
+      <w:r>
+        <w:rPr>
+          <w:sz w:val="20"/>
+          <w:lang w:val="en"/>
+        </w:rPr>
+        <w:t xml:space="preserve"> </w:t>
+      </w:r>
+      <w:r>
+        <w:rPr>
+          <w:sz w:val="20"/>
+          <w:lang w:val="en"/>
+        </w:rPr>
+        <w:t>inquiries</w:t>
       </w:r>
       <w:r>
         <w:rPr>
@@ -1339,21 +1371,13 @@
               <w:t>CRM</w:t>
             </w:r>
           </w:p>
-        </w:tc>
-      </w:tr>
-      <w:tr>
-        <w:trPr>
-          <w:trHeight w:val="204"/>
-        </w:trPr>
-        <w:tc>
-          <w:tcPr>
-            <w:tcW w:w="3050" w:type="dxa"/>
-            <w:tcBorders>
-              <w:right w:val="single" w:sz="8" w:space="0" w:color="000000"/>
-            </w:tcBorders>
-          </w:tcPr>
           <w:p>
             <w:pPr>
+              <w:pStyle w:val="ListParagraph"/>
+              <w:numPr>
+                <w:ilvl w:val="0"/>
+                <w:numId w:val="28"/>
+              </w:numPr>
               <w:spacing w:line="240" w:lineRule="auto"/>
               <w:rPr>
                 <w:rFonts w:asciiTheme="majorHAnsi" w:eastAsia="DengXian" w:hAnsiTheme="majorHAnsi" w:cstheme="majorHAnsi"/>
@@ -1371,146 +1395,7 @@
                 <w:szCs w:val="16"/>
                 <w:lang w:eastAsia="zh-CN"/>
               </w:rPr>
-              <w:t>RootPath</w:t>
-            </w:r>
-          </w:p>
-        </w:tc>
-        <w:tc>
-          <w:tcPr>
-            <w:tcW w:w="6390" w:type="dxa"/>
-            <w:tcBorders>
-              <w:right w:val="single" w:sz="8" w:space="0" w:color="000000"/>
-            </w:tcBorders>
-            <w:vAlign w:val="center"/>
-          </w:tcPr>
-          <w:p>
-            <w:pPr>
-              <w:spacing w:line="240" w:lineRule="auto"/>
-              <w:rPr>
-                <w:rFonts w:asciiTheme="majorHAnsi" w:eastAsia="DengXian" w:hAnsiTheme="majorHAnsi" w:cstheme="majorHAnsi"/>
-                <w:color w:val="000000"/>
-                <w:sz w:val="16"/>
-                <w:szCs w:val="16"/>
-                <w:lang w:eastAsia="zh-CN"/>
-              </w:rPr>
-            </w:pPr>
-            <w:r>
-              <w:rPr>
-                <w:rFonts w:asciiTheme="majorHAnsi" w:eastAsia="DengXian" w:hAnsiTheme="majorHAnsi" w:cstheme="majorHAnsi"/>
-                <w:color w:val="000000"/>
-                <w:sz w:val="16"/>
-                <w:szCs w:val="16"/>
-                <w:lang w:eastAsia="zh-CN"/>
-              </w:rPr>
-              <w:t>Path of the configuration files</w:t>
-            </w:r>
-          </w:p>
-        </w:tc>
-      </w:tr>
-      <w:tr>
-        <w:trPr>
-          <w:trHeight w:val="204"/>
-        </w:trPr>
-        <w:tc>
-          <w:tcPr>
-            <w:tcW w:w="3050" w:type="dxa"/>
-            <w:tcBorders>
-              <w:right w:val="single" w:sz="8" w:space="0" w:color="000000"/>
-            </w:tcBorders>
-            <w:shd w:val="clear" w:color="D9D9D9" w:fill="D9D9D9"/>
-          </w:tcPr>
-          <w:p>
-            <w:pPr>
-              <w:spacing w:line="240" w:lineRule="auto"/>
-              <w:rPr>
-                <w:rFonts w:asciiTheme="majorHAnsi" w:eastAsia="DengXian" w:hAnsiTheme="majorHAnsi" w:cstheme="majorHAnsi"/>
-                <w:color w:val="000000"/>
-                <w:sz w:val="16"/>
-                <w:szCs w:val="16"/>
-                <w:lang w:eastAsia="zh-CN"/>
-              </w:rPr>
-            </w:pPr>
-            <w:r>
-              <w:rPr>
-                <w:rFonts w:asciiTheme="majorHAnsi" w:eastAsia="DengXian" w:hAnsiTheme="majorHAnsi" w:cstheme="majorHAnsi"/>
-                <w:color w:val="000000"/>
-                <w:sz w:val="16"/>
-                <w:szCs w:val="16"/>
-                <w:lang w:eastAsia="zh-CN"/>
-              </w:rPr>
-              <w:t>DatasourceConfigurationFile</w:t>
-            </w:r>
-          </w:p>
-        </w:tc>
-        <w:tc>
-          <w:tcPr>
-            <w:tcW w:w="6390" w:type="dxa"/>
-            <w:tcBorders>
-              <w:right w:val="single" w:sz="8" w:space="0" w:color="000000"/>
-            </w:tcBorders>
-            <w:shd w:val="clear" w:color="D9D9D9" w:fill="D9D9D9"/>
-            <w:vAlign w:val="center"/>
-          </w:tcPr>
-          <w:p>
-            <w:pPr>
-              <w:spacing w:line="240" w:lineRule="auto"/>
-              <w:rPr>
-                <w:rFonts w:asciiTheme="majorHAnsi" w:eastAsia="DengXian" w:hAnsiTheme="majorHAnsi" w:cstheme="majorHAnsi"/>
-                <w:color w:val="000000"/>
-                <w:sz w:val="16"/>
-                <w:szCs w:val="16"/>
-                <w:lang w:eastAsia="zh-CN"/>
-              </w:rPr>
-            </w:pPr>
-            <w:r>
-              <w:rPr>
-                <w:rFonts w:asciiTheme="majorHAnsi" w:eastAsia="DengXian" w:hAnsiTheme="majorHAnsi" w:cstheme="majorHAnsi"/>
-                <w:color w:val="000000"/>
-                <w:sz w:val="16"/>
-                <w:szCs w:val="16"/>
-                <w:lang w:eastAsia="zh-CN"/>
-              </w:rPr>
-              <w:t xml:space="preserve">Sage 300 View Column Setting Configuration Excel </w:t>
-            </w:r>
-            <w:r>
-              <w:rPr>
-                <w:rFonts w:asciiTheme="majorHAnsi" w:eastAsia="DengXian" w:hAnsiTheme="majorHAnsi" w:cstheme="majorHAnsi"/>
-                <w:color w:val="000000"/>
-                <w:sz w:val="16"/>
-                <w:szCs w:val="16"/>
-                <w:lang w:eastAsia="zh-CN"/>
-              </w:rPr>
-              <w:t>spreadsheet</w:t>
-            </w:r>
-            <w:r>
-              <w:rPr>
-                <w:rFonts w:asciiTheme="majorHAnsi" w:eastAsia="DengXian" w:hAnsiTheme="majorHAnsi" w:cstheme="majorHAnsi"/>
-                <w:color w:val="000000"/>
-                <w:sz w:val="16"/>
-                <w:szCs w:val="16"/>
-                <w:lang w:eastAsia="zh-CN"/>
-              </w:rPr>
-              <w:t xml:space="preserve"> </w:t>
-            </w:r>
-            <w:r>
-              <w:rPr>
-                <w:rFonts w:asciiTheme="majorHAnsi" w:eastAsia="DengXian" w:hAnsiTheme="majorHAnsi" w:cstheme="majorHAnsi"/>
-                <w:color w:val="000000"/>
-                <w:sz w:val="16"/>
-                <w:szCs w:val="16"/>
-                <w:lang w:eastAsia="zh-CN"/>
-              </w:rPr>
-              <w:t xml:space="preserve">name and </w:t>
-            </w:r>
-            <w:r>
-              <w:rPr>
-                <w:rFonts w:asciiTheme="majorHAnsi" w:eastAsia="DengXian" w:hAnsiTheme="majorHAnsi" w:cstheme="majorHAnsi"/>
-                <w:color w:val="000000"/>
-                <w:sz w:val="16"/>
-                <w:szCs w:val="16"/>
-                <w:lang w:eastAsia="zh-CN"/>
-              </w:rPr>
-              <w:t>location</w:t>
+              <w:t>Inquiry</w:t>
             </w:r>
           </w:p>
         </w:tc>
@@ -1545,7 +1430,7 @@
                 <w:szCs w:val="16"/>
                 <w:lang w:eastAsia="zh-CN"/>
               </w:rPr>
-              <w:t>TemplateConfigurationFile</w:t>
+              <w:t>RootPath</w:t>
             </w:r>
           </w:p>
         </w:tc>
@@ -1576,7 +1461,221 @@
                 <w:szCs w:val="16"/>
                 <w:lang w:eastAsia="zh-CN"/>
               </w:rPr>
-              <w:t xml:space="preserve">Inquiry Configuration Excel </w:t>
+              <w:t>Path of the configuration files</w:t>
+            </w:r>
+          </w:p>
+        </w:tc>
+      </w:tr>
+      <w:tr>
+        <w:trPr>
+          <w:trHeight w:val="204"/>
+        </w:trPr>
+        <w:tc>
+          <w:tcPr>
+            <w:tcW w:w="3050" w:type="dxa"/>
+            <w:tcBorders>
+              <w:bottom w:val="nil"/>
+              <w:right w:val="single" w:sz="8" w:space="0" w:color="000000"/>
+            </w:tcBorders>
+            <w:shd w:val="clear" w:color="D9D9D9" w:fill="D9D9D9"/>
+          </w:tcPr>
+          <w:p>
+            <w:pPr>
+              <w:spacing w:line="240" w:lineRule="auto"/>
+              <w:rPr>
+                <w:rFonts w:asciiTheme="majorHAnsi" w:eastAsia="DengXian" w:hAnsiTheme="majorHAnsi" w:cstheme="majorHAnsi"/>
+                <w:color w:val="000000"/>
+                <w:sz w:val="16"/>
+                <w:szCs w:val="16"/>
+                <w:lang w:eastAsia="zh-CN"/>
+              </w:rPr>
+            </w:pPr>
+            <w:r>
+              <w:rPr>
+                <w:rFonts w:asciiTheme="majorHAnsi" w:eastAsia="DengXian" w:hAnsiTheme="majorHAnsi" w:cstheme="majorHAnsi"/>
+                <w:color w:val="000000"/>
+                <w:sz w:val="16"/>
+                <w:szCs w:val="16"/>
+                <w:lang w:eastAsia="zh-CN"/>
+              </w:rPr>
+              <w:t>OutputPath</w:t>
+            </w:r>
+          </w:p>
+        </w:tc>
+        <w:tc>
+          <w:tcPr>
+            <w:tcW w:w="6390" w:type="dxa"/>
+            <w:tcBorders>
+              <w:bottom w:val="nil"/>
+              <w:right w:val="single" w:sz="8" w:space="0" w:color="000000"/>
+            </w:tcBorders>
+            <w:shd w:val="clear" w:color="D9D9D9" w:fill="D9D9D9"/>
+            <w:vAlign w:val="center"/>
+          </w:tcPr>
+          <w:p>
+            <w:pPr>
+              <w:spacing w:line="240" w:lineRule="auto"/>
+              <w:rPr>
+                <w:rFonts w:asciiTheme="majorHAnsi" w:eastAsia="DengXian" w:hAnsiTheme="majorHAnsi" w:cstheme="majorHAnsi"/>
+                <w:color w:val="000000"/>
+                <w:sz w:val="16"/>
+                <w:szCs w:val="16"/>
+                <w:lang w:eastAsia="zh-CN"/>
+              </w:rPr>
+            </w:pPr>
+            <w:r>
+              <w:rPr>
+                <w:rFonts w:asciiTheme="majorHAnsi" w:eastAsia="DengXian" w:hAnsiTheme="majorHAnsi" w:cstheme="majorHAnsi"/>
+                <w:color w:val="000000"/>
+                <w:sz w:val="16"/>
+                <w:szCs w:val="16"/>
+                <w:lang w:eastAsia="zh-CN"/>
+              </w:rPr>
+              <w:t>Output directory</w:t>
+            </w:r>
+          </w:p>
+        </w:tc>
+      </w:tr>
+      <w:tr>
+        <w:trPr>
+          <w:trHeight w:val="204"/>
+        </w:trPr>
+        <w:tc>
+          <w:tcPr>
+            <w:tcW w:w="3050" w:type="dxa"/>
+            <w:tcBorders>
+              <w:top w:val="nil"/>
+              <w:bottom w:val="nil"/>
+              <w:right w:val="single" w:sz="8" w:space="0" w:color="000000"/>
+            </w:tcBorders>
+            <w:shd w:val="clear" w:color="auto" w:fill="auto"/>
+          </w:tcPr>
+          <w:p>
+            <w:pPr>
+              <w:spacing w:line="240" w:lineRule="auto"/>
+              <w:rPr>
+                <w:rFonts w:asciiTheme="majorHAnsi" w:eastAsia="DengXian" w:hAnsiTheme="majorHAnsi" w:cstheme="majorHAnsi"/>
+                <w:color w:val="000000"/>
+                <w:sz w:val="16"/>
+                <w:szCs w:val="16"/>
+                <w:lang w:eastAsia="zh-CN"/>
+              </w:rPr>
+            </w:pPr>
+            <w:r>
+              <w:rPr>
+                <w:rFonts w:asciiTheme="majorHAnsi" w:eastAsia="DengXian" w:hAnsiTheme="majorHAnsi" w:cstheme="majorHAnsi"/>
+                <w:color w:val="000000"/>
+                <w:sz w:val="16"/>
+                <w:szCs w:val="16"/>
+                <w:lang w:eastAsia="zh-CN"/>
+              </w:rPr>
+              <w:t>SQLScriptName</w:t>
+            </w:r>
+          </w:p>
+        </w:tc>
+        <w:tc>
+          <w:tcPr>
+            <w:tcW w:w="6390" w:type="dxa"/>
+            <w:tcBorders>
+              <w:top w:val="nil"/>
+              <w:bottom w:val="nil"/>
+              <w:right w:val="single" w:sz="8" w:space="0" w:color="000000"/>
+            </w:tcBorders>
+            <w:shd w:val="clear" w:color="auto" w:fill="auto"/>
+            <w:vAlign w:val="center"/>
+          </w:tcPr>
+          <w:p>
+            <w:pPr>
+              <w:spacing w:line="240" w:lineRule="auto"/>
+              <w:rPr>
+                <w:rFonts w:asciiTheme="majorHAnsi" w:eastAsia="DengXian" w:hAnsiTheme="majorHAnsi" w:cstheme="majorHAnsi"/>
+                <w:color w:val="000000"/>
+                <w:sz w:val="16"/>
+                <w:szCs w:val="16"/>
+                <w:lang w:eastAsia="zh-CN"/>
+              </w:rPr>
+            </w:pPr>
+            <w:r>
+              <w:rPr>
+                <w:rFonts w:asciiTheme="majorHAnsi" w:eastAsia="DengXian" w:hAnsiTheme="majorHAnsi" w:cstheme="majorHAnsi"/>
+                <w:color w:val="000000"/>
+                <w:sz w:val="16"/>
+                <w:szCs w:val="16"/>
+                <w:lang w:eastAsia="zh-CN"/>
+              </w:rPr>
+              <w:t>Output script file name prefix</w:t>
+            </w:r>
+          </w:p>
+        </w:tc>
+      </w:tr>
+      <w:tr>
+        <w:trPr>
+          <w:trHeight w:val="204"/>
+        </w:trPr>
+        <w:tc>
+          <w:tcPr>
+            <w:tcW w:w="3050" w:type="dxa"/>
+            <w:tcBorders>
+              <w:top w:val="nil"/>
+              <w:bottom w:val="nil"/>
+              <w:right w:val="single" w:sz="8" w:space="0" w:color="000000"/>
+            </w:tcBorders>
+            <w:shd w:val="clear" w:color="auto" w:fill="auto"/>
+          </w:tcPr>
+          <w:p>
+            <w:pPr>
+              <w:spacing w:line="240" w:lineRule="auto"/>
+              <w:rPr>
+                <w:rFonts w:asciiTheme="majorHAnsi" w:eastAsia="DengXian" w:hAnsiTheme="majorHAnsi" w:cstheme="majorHAnsi"/>
+                <w:color w:val="000000"/>
+                <w:sz w:val="16"/>
+                <w:szCs w:val="16"/>
+                <w:lang w:eastAsia="zh-CN"/>
+              </w:rPr>
+            </w:pPr>
+            <w:r>
+              <w:rPr>
+                <w:rFonts w:asciiTheme="majorHAnsi" w:eastAsia="DengXian" w:hAnsiTheme="majorHAnsi" w:cstheme="majorHAnsi"/>
+                <w:color w:val="000000"/>
+                <w:sz w:val="16"/>
+                <w:szCs w:val="16"/>
+                <w:lang w:eastAsia="zh-CN"/>
+              </w:rPr>
+              <w:t>DatasourceConfigurationFile</w:t>
+            </w:r>
+          </w:p>
+        </w:tc>
+        <w:tc>
+          <w:tcPr>
+            <w:tcW w:w="6390" w:type="dxa"/>
+            <w:tcBorders>
+              <w:top w:val="nil"/>
+              <w:bottom w:val="nil"/>
+              <w:right w:val="single" w:sz="8" w:space="0" w:color="000000"/>
+            </w:tcBorders>
+            <w:shd w:val="clear" w:color="auto" w:fill="auto"/>
+            <w:vAlign w:val="center"/>
+          </w:tcPr>
+          <w:p>
+            <w:pPr>
+              <w:spacing w:line="240" w:lineRule="auto"/>
+              <w:rPr>
+                <w:rFonts w:asciiTheme="majorHAnsi" w:eastAsia="DengXian" w:hAnsiTheme="majorHAnsi" w:cstheme="majorHAnsi"/>
+                <w:color w:val="000000"/>
+                <w:sz w:val="16"/>
+                <w:szCs w:val="16"/>
+                <w:lang w:eastAsia="zh-CN"/>
+              </w:rPr>
+            </w:pPr>
+            <w:r>
+              <w:rPr>
+                <w:rFonts w:asciiTheme="majorHAnsi" w:eastAsia="DengXian" w:hAnsiTheme="majorHAnsi" w:cstheme="majorHAnsi"/>
+                <w:color w:val="000000"/>
+                <w:sz w:val="16"/>
+                <w:szCs w:val="16"/>
+                <w:lang w:eastAsia="zh-CN"/>
+              </w:rPr>
+              <w:t xml:space="preserve">Sage 300 View Column Setting Configuration Excel </w:t>
             </w:r>
             <w:r>
               <w:rPr>
@@ -1629,9 +1728,11 @@
           <w:tcPr>
             <w:tcW w:w="3050" w:type="dxa"/>
             <w:tcBorders>
+              <w:top w:val="nil"/>
+              <w:bottom w:val="nil"/>
               <w:right w:val="single" w:sz="8" w:space="0" w:color="000000"/>
             </w:tcBorders>
-            <w:shd w:val="clear" w:color="D9D9D9" w:fill="D9D9D9"/>
+            <w:shd w:val="clear" w:color="auto" w:fill="auto"/>
           </w:tcPr>
           <w:p>
             <w:pPr>
@@ -1652,7 +1753,7 @@
                 <w:szCs w:val="16"/>
                 <w:lang w:eastAsia="zh-CN"/>
               </w:rPr>
-              <w:t>SQLScriptName</w:t>
+              <w:t>TemplateConfigurationFile</w:t>
             </w:r>
           </w:p>
         </w:tc>
@@ -1660,9 +1761,11 @@
           <w:tcPr>
             <w:tcW w:w="6390" w:type="dxa"/>
             <w:tcBorders>
+              <w:top w:val="nil"/>
+              <w:bottom w:val="nil"/>
               <w:right w:val="single" w:sz="8" w:space="0" w:color="000000"/>
             </w:tcBorders>
-            <w:shd w:val="clear" w:color="D9D9D9" w:fill="D9D9D9"/>
+            <w:shd w:val="clear" w:color="auto" w:fill="auto"/>
             <w:vAlign w:val="center"/>
           </w:tcPr>
           <w:p>
@@ -1684,7 +1787,47 @@
                 <w:szCs w:val="16"/>
                 <w:lang w:eastAsia="zh-CN"/>
               </w:rPr>
-              <w:t>Output script file name prefix</w:t>
+              <w:t xml:space="preserve">Inquiry Configuration Excel </w:t>
+            </w:r>
+            <w:r>
+              <w:rPr>
+                <w:rFonts w:asciiTheme="majorHAnsi" w:eastAsia="DengXian" w:hAnsiTheme="majorHAnsi" w:cstheme="majorHAnsi"/>
+                <w:color w:val="000000"/>
+                <w:sz w:val="16"/>
+                <w:szCs w:val="16"/>
+                <w:lang w:eastAsia="zh-CN"/>
+              </w:rPr>
+              <w:t>spreadsheet</w:t>
+            </w:r>
+            <w:r>
+              <w:rPr>
+                <w:rFonts w:asciiTheme="majorHAnsi" w:eastAsia="DengXian" w:hAnsiTheme="majorHAnsi" w:cstheme="majorHAnsi"/>
+                <w:color w:val="000000"/>
+                <w:sz w:val="16"/>
+                <w:szCs w:val="16"/>
+                <w:lang w:eastAsia="zh-CN"/>
+              </w:rPr>
+              <w:t xml:space="preserve"> </w:t>
+            </w:r>
+            <w:r>
+              <w:rPr>
+                <w:rFonts w:asciiTheme="majorHAnsi" w:eastAsia="DengXian" w:hAnsiTheme="majorHAnsi" w:cstheme="majorHAnsi"/>
+                <w:color w:val="000000"/>
+                <w:sz w:val="16"/>
+                <w:szCs w:val="16"/>
+                <w:lang w:eastAsia="zh-CN"/>
+              </w:rPr>
+              <w:t xml:space="preserve">name and </w:t>
+            </w:r>
+            <w:r>
+              <w:rPr>
+                <w:rFonts w:asciiTheme="majorHAnsi" w:eastAsia="DengXian" w:hAnsiTheme="majorHAnsi" w:cstheme="majorHAnsi"/>
+                <w:color w:val="000000"/>
+                <w:sz w:val="16"/>
+                <w:szCs w:val="16"/>
+                <w:lang w:eastAsia="zh-CN"/>
+              </w:rPr>
+              <w:t>location</w:t>
             </w:r>
           </w:p>
         </w:tc>
@@ -1697,8 +1840,11 @@
           <w:tcPr>
             <w:tcW w:w="3050" w:type="dxa"/>
             <w:tcBorders>
+              <w:top w:val="nil"/>
+              <w:bottom w:val="nil"/>
               <w:right w:val="single" w:sz="8" w:space="0" w:color="000000"/>
             </w:tcBorders>
+            <w:shd w:val="clear" w:color="auto" w:fill="auto"/>
           </w:tcPr>
           <w:p>
             <w:pPr>
@@ -1719,7 +1865,7 @@
                 <w:szCs w:val="16"/>
                 <w:lang w:eastAsia="zh-CN"/>
               </w:rPr>
-              <w:t>OutputPath</w:t>
+              <w:t>ControllerParameterDefinitionFile</w:t>
             </w:r>
           </w:p>
         </w:tc>
@@ -1727,8 +1873,11 @@
           <w:tcPr>
             <w:tcW w:w="6390" w:type="dxa"/>
             <w:tcBorders>
+              <w:top w:val="nil"/>
+              <w:bottom w:val="nil"/>
               <w:right w:val="single" w:sz="8" w:space="0" w:color="000000"/>
             </w:tcBorders>
+            <w:shd w:val="clear" w:color="auto" w:fill="auto"/>
             <w:vAlign w:val="center"/>
           </w:tcPr>
           <w:p>
@@ -1750,7 +1899,153 @@
                 <w:szCs w:val="16"/>
                 <w:lang w:eastAsia="zh-CN"/>
               </w:rPr>
-              <w:t xml:space="preserve">Output </w:t>
+              <w:t>Optional Controller Parameter Definition file name and location</w:t>
+            </w:r>
+          </w:p>
+        </w:tc>
+      </w:tr>
+      <w:tr>
+        <w:trPr>
+          <w:trHeight w:val="204"/>
+        </w:trPr>
+        <w:tc>
+          <w:tcPr>
+            <w:tcW w:w="3050" w:type="dxa"/>
+            <w:tcBorders>
+              <w:top w:val="nil"/>
+              <w:bottom w:val="nil"/>
+              <w:right w:val="single" w:sz="8" w:space="0" w:color="000000"/>
+            </w:tcBorders>
+            <w:shd w:val="clear" w:color="auto" w:fill="auto"/>
+          </w:tcPr>
+          <w:p>
+            <w:pPr>
+              <w:spacing w:line="240" w:lineRule="auto"/>
+              <w:rPr>
+                <w:rFonts w:asciiTheme="majorHAnsi" w:eastAsia="DengXian" w:hAnsiTheme="majorHAnsi" w:cstheme="majorHAnsi"/>
+                <w:color w:val="000000"/>
+                <w:sz w:val="16"/>
+                <w:szCs w:val="16"/>
+                <w:lang w:eastAsia="zh-CN"/>
+              </w:rPr>
+            </w:pPr>
+            <w:r>
+              <w:rPr>
+                <w:rFonts w:asciiTheme="majorHAnsi" w:eastAsia="DengXian" w:hAnsiTheme="majorHAnsi" w:cstheme="majorHAnsi"/>
+                <w:color w:val="000000"/>
+                <w:sz w:val="16"/>
+                <w:szCs w:val="16"/>
+                <w:lang w:eastAsia="zh-CN"/>
+              </w:rPr>
+              <w:t>OverridePresentationListFile</w:t>
+            </w:r>
+          </w:p>
+        </w:tc>
+        <w:tc>
+          <w:tcPr>
+            <w:tcW w:w="6390" w:type="dxa"/>
+            <w:tcBorders>
+              <w:top w:val="nil"/>
+              <w:bottom w:val="nil"/>
+              <w:right w:val="single" w:sz="8" w:space="0" w:color="000000"/>
+            </w:tcBorders>
+            <w:shd w:val="clear" w:color="auto" w:fill="auto"/>
+            <w:vAlign w:val="center"/>
+          </w:tcPr>
+          <w:p>
+            <w:pPr>
+              <w:spacing w:line="240" w:lineRule="auto"/>
+              <w:rPr>
+                <w:rFonts w:asciiTheme="majorHAnsi" w:eastAsia="DengXian" w:hAnsiTheme="majorHAnsi" w:cstheme="majorHAnsi"/>
+                <w:color w:val="000000"/>
+                <w:sz w:val="16"/>
+                <w:szCs w:val="16"/>
+                <w:lang w:eastAsia="zh-CN"/>
+              </w:rPr>
+            </w:pPr>
+            <w:r>
+              <w:rPr>
+                <w:rFonts w:asciiTheme="majorHAnsi" w:eastAsia="DengXian" w:hAnsiTheme="majorHAnsi" w:cstheme="majorHAnsi"/>
+                <w:color w:val="000000"/>
+                <w:sz w:val="16"/>
+                <w:szCs w:val="16"/>
+                <w:lang w:eastAsia="zh-CN"/>
+              </w:rPr>
+              <w:t>Optional Override Presentation List file name and location</w:t>
+            </w:r>
+            <w:bookmarkStart w:id="2" w:name="_GoBack"/>
+            <w:bookmarkEnd w:id="2"/>
+          </w:p>
+        </w:tc>
+      </w:tr>
+      <w:tr>
+        <w:trPr>
+          <w:trHeight w:val="204"/>
+        </w:trPr>
+        <w:tc>
+          <w:tcPr>
+            <w:tcW w:w="3050" w:type="dxa"/>
+            <w:tcBorders>
+              <w:top w:val="nil"/>
+              <w:bottom w:val="nil"/>
+              <w:right w:val="single" w:sz="8" w:space="0" w:color="000000"/>
+            </w:tcBorders>
+            <w:shd w:val="clear" w:color="auto" w:fill="auto"/>
+          </w:tcPr>
+          <w:p>
+            <w:pPr>
+              <w:spacing w:line="240" w:lineRule="auto"/>
+              <w:rPr>
+                <w:rFonts w:asciiTheme="majorHAnsi" w:eastAsia="DengXian" w:hAnsiTheme="majorHAnsi" w:cstheme="majorHAnsi"/>
+                <w:color w:val="000000"/>
+                <w:sz w:val="16"/>
+                <w:szCs w:val="16"/>
+                <w:lang w:eastAsia="zh-CN"/>
+              </w:rPr>
+            </w:pPr>
+            <w:r>
+              <w:rPr>
+                <w:rFonts w:asciiTheme="majorHAnsi" w:eastAsia="DengXian" w:hAnsiTheme="majorHAnsi" w:cstheme="majorHAnsi"/>
+                <w:color w:val="000000"/>
+                <w:sz w:val="16"/>
+                <w:szCs w:val="16"/>
+                <w:lang w:eastAsia="zh-CN"/>
+              </w:rPr>
+              <w:t>DisplayOutputFolderOnCompletion</w:t>
+            </w:r>
+          </w:p>
+        </w:tc>
+        <w:tc>
+          <w:tcPr>
+            <w:tcW w:w="6390" w:type="dxa"/>
+            <w:tcBorders>
+              <w:top w:val="nil"/>
+              <w:bottom w:val="nil"/>
+              <w:right w:val="single" w:sz="8" w:space="0" w:color="000000"/>
+            </w:tcBorders>
+            <w:shd w:val="clear" w:color="auto" w:fill="auto"/>
+            <w:vAlign w:val="center"/>
+          </w:tcPr>
+          <w:p>
+            <w:pPr>
+              <w:spacing w:line="240" w:lineRule="auto"/>
+              <w:rPr>
+                <w:rFonts w:asciiTheme="majorHAnsi" w:eastAsia="DengXian" w:hAnsiTheme="majorHAnsi" w:cstheme="majorHAnsi"/>
+                <w:color w:val="000000"/>
+                <w:sz w:val="16"/>
+                <w:szCs w:val="16"/>
+                <w:lang w:eastAsia="zh-CN"/>
+              </w:rPr>
+            </w:pPr>
+            <w:r>
+              <w:rPr>
+                <w:rFonts w:asciiTheme="majorHAnsi" w:eastAsia="DengXian" w:hAnsiTheme="majorHAnsi" w:cstheme="majorHAnsi"/>
+                <w:color w:val="000000"/>
+                <w:sz w:val="16"/>
+                <w:szCs w:val="16"/>
+                <w:lang w:eastAsia="zh-CN"/>
+              </w:rPr>
+              <w:t xml:space="preserve">Optionally have the utility display the output </w:t>
             </w:r>
             <w:r>
               <w:rPr>
@@ -1773,86 +2068,11 @@
           <w:tcPr>
             <w:tcW w:w="3050" w:type="dxa"/>
             <w:tcBorders>
+              <w:top w:val="nil"/>
+              <w:bottom w:val="single" w:sz="8" w:space="0" w:color="000000"/>
               <w:right w:val="single" w:sz="8" w:space="0" w:color="000000"/>
             </w:tcBorders>
-            <w:shd w:val="clear" w:color="D9D9D9" w:fill="D9D9D9"/>
-          </w:tcPr>
-          <w:p>
-            <w:pPr>
-              <w:spacing w:line="240" w:lineRule="auto"/>
-              <w:rPr>
-                <w:rFonts w:asciiTheme="majorHAnsi" w:eastAsia="DengXian" w:hAnsiTheme="majorHAnsi" w:cstheme="majorHAnsi"/>
-                <w:color w:val="000000"/>
-                <w:sz w:val="16"/>
-                <w:szCs w:val="16"/>
-                <w:lang w:eastAsia="zh-CN"/>
-              </w:rPr>
-            </w:pPr>
-            <w:r>
-              <w:rPr>
-                <w:rFonts w:asciiTheme="majorHAnsi" w:eastAsia="DengXian" w:hAnsiTheme="majorHAnsi" w:cstheme="majorHAnsi"/>
-                <w:color w:val="000000"/>
-                <w:sz w:val="16"/>
-                <w:szCs w:val="16"/>
-                <w:lang w:eastAsia="zh-CN"/>
-              </w:rPr>
-              <w:t>DisplayOutputFolderOnCompletion</w:t>
-            </w:r>
-          </w:p>
-        </w:tc>
-        <w:tc>
-          <w:tcPr>
-            <w:tcW w:w="6390" w:type="dxa"/>
-            <w:tcBorders>
-              <w:right w:val="single" w:sz="8" w:space="0" w:color="000000"/>
-            </w:tcBorders>
-            <w:shd w:val="clear" w:color="D9D9D9" w:fill="D9D9D9"/>
-            <w:vAlign w:val="center"/>
-          </w:tcPr>
-          <w:p>
-            <w:pPr>
-              <w:spacing w:line="240" w:lineRule="auto"/>
-              <w:rPr>
-                <w:rFonts w:asciiTheme="majorHAnsi" w:eastAsia="DengXian" w:hAnsiTheme="majorHAnsi" w:cstheme="majorHAnsi"/>
-                <w:color w:val="000000"/>
-                <w:sz w:val="16"/>
-                <w:szCs w:val="16"/>
-                <w:lang w:eastAsia="zh-CN"/>
-              </w:rPr>
-            </w:pPr>
-            <w:r>
-              <w:rPr>
-                <w:rFonts w:asciiTheme="majorHAnsi" w:eastAsia="DengXian" w:hAnsiTheme="majorHAnsi" w:cstheme="majorHAnsi"/>
-                <w:color w:val="000000"/>
-                <w:sz w:val="16"/>
-                <w:szCs w:val="16"/>
-                <w:lang w:eastAsia="zh-CN"/>
-              </w:rPr>
-              <w:t xml:space="preserve">Optionally have the utility display the output </w:t>
-            </w:r>
-            <w:r>
-              <w:rPr>
-                <w:rFonts w:asciiTheme="majorHAnsi" w:eastAsia="DengXian" w:hAnsiTheme="majorHAnsi" w:cstheme="majorHAnsi"/>
-                <w:color w:val="000000"/>
-                <w:sz w:val="16"/>
-                <w:szCs w:val="16"/>
-                <w:lang w:eastAsia="zh-CN"/>
-              </w:rPr>
-              <w:t>directory</w:t>
-            </w:r>
-          </w:p>
-        </w:tc>
-      </w:tr>
-      <w:tr>
-        <w:trPr>
-          <w:trHeight w:val="204"/>
-        </w:trPr>
-        <w:tc>
-          <w:tcPr>
-            <w:tcW w:w="3050" w:type="dxa"/>
-            <w:tcBorders>
-              <w:right w:val="single" w:sz="8" w:space="0" w:color="000000"/>
-            </w:tcBorders>
+            <w:shd w:val="clear" w:color="auto" w:fill="auto"/>
           </w:tcPr>
           <w:p>
             <w:pPr>
@@ -1881,8 +2101,11 @@
           <w:tcPr>
             <w:tcW w:w="6390" w:type="dxa"/>
             <w:tcBorders>
+              <w:top w:val="nil"/>
+              <w:bottom w:val="single" w:sz="8" w:space="0" w:color="000000"/>
               <w:right w:val="single" w:sz="8" w:space="0" w:color="000000"/>
             </w:tcBorders>
+            <w:shd w:val="clear" w:color="auto" w:fill="auto"/>
             <w:vAlign w:val="center"/>
           </w:tcPr>
           <w:p>
@@ -2545,6 +2768,7 @@
           <w:sz w:val="18"/>
           <w:szCs w:val="18"/>
         </w:rPr>
+        <w:lastRenderedPageBreak/>
         <w:t>For Chinese, make sure to set up Region and Language Format to Chinese (Simplified, PRC)</w:t>
       </w:r>
       <w:r>
@@ -2569,7 +2793,6 @@
         <w:rPr>
           <w:noProof/>
         </w:rPr>
-        <w:lastRenderedPageBreak/>
         <w:drawing>
           <wp:inline distT="0" distB="0" distL="0" distR="0" wp14:anchorId="6758AD47" wp14:editId="1F8F89A3">
             <wp:extent cx="4476466" cy="5031400"/>
@@ -3021,8 +3244,6 @@
         </w:rPr>
         <w:t>IncludeChn=False</w:t>
       </w:r>
-      <w:bookmarkStart w:id="2" w:name="_GoBack"/>
-      <w:bookmarkEnd w:id="2"/>
     </w:p>
     <w:p>
       <w:pPr>
@@ -12999,7 +13220,7 @@
       <w:rPr>
         <w:noProof/>
       </w:rPr>
-      <w:t>Configuration</w:t>
+      <w:t>Overview</w:t>
     </w:r>
     <w:r>
       <w:rPr>
@@ -13044,7 +13265,7 @@
         <v:path o:extrusionok="f" gradientshapeok="t" o:connecttype="rect"/>
         <o:lock v:ext="edit" aspectratio="t"/>
       </v:shapetype>
-      <v:shape id="_x0000_i1110" type="#_x0000_t75" style="width:20.05pt;height:20.05pt" o:bullet="t">
+      <v:shape id="_x0000_i1034" type="#_x0000_t75" style="width:20.05pt;height:20.05pt" o:bullet="t">
         <v:imagedata r:id="rId1" o:title="clip_image001"/>
       </v:shape>
     </w:pict>
@@ -32331,7 +32552,7 @@
 </file>
 
 <file path=customXml/itemProps1.xml><?xml version="1.0" encoding="utf-8"?>
-<ds:datastoreItem xmlns:ds="http://schemas.openxmlformats.org/officeDocument/2006/customXml" ds:itemID="{08C922C5-F030-41D6-957D-4B7AF9D33387}">
+<ds:datastoreItem xmlns:ds="http://schemas.openxmlformats.org/officeDocument/2006/customXml" ds:itemID="{B25D7243-F3A1-4855-98C0-002BFCE1C365}">
   <ds:schemaRefs>
     <ds:schemaRef ds:uri="http://schemas.openxmlformats.org/officeDocument/2006/bibliography"/>
   </ds:schemaRefs>

</xml_diff>